<commit_message>
images and heading fromat arranged
</commit_message>
<xml_diff>
--- a/output_questions.docx
+++ b/output_questions.docx
@@ -4,11 +4,77 @@
   <w:body>
     <w:p>
       <w:pPr>
-        <w:pStyle w:val="Heading1"/>
-        <w:jc w:val="center"/>
+        <w:jc w:val="left"/>
       </w:pPr>
       <w:r>
-        <w:t>K.C.G COLLEGE OF TECHNOLOGY</w:t>
+        <w:rPr>
+          <w:sz w:val="36"/>
+        </w:rPr>
+        <w:drawing>
+          <wp:inline xmlns:a="http://schemas.openxmlformats.org/drawingml/2006/main" xmlns:pic="http://schemas.openxmlformats.org/drawingml/2006/picture">
+            <wp:extent cx="2037600" cy="676800"/>
+            <wp:docPr id="1" name="Picture 1"/>
+            <wp:cNvGraphicFramePr>
+              <a:graphicFrameLocks noChangeAspect="1"/>
+            </wp:cNvGraphicFramePr>
+            <a:graphic>
+              <a:graphicData uri="http://schemas.openxmlformats.org/drawingml/2006/picture">
+                <pic:pic>
+                  <pic:nvPicPr>
+                    <pic:cNvPr id="0" name="Picture 1.jpg"/>
+                    <pic:cNvPicPr/>
+                  </pic:nvPicPr>
+                  <pic:blipFill>
+                    <a:blip r:embed="rId9"/>
+                    <a:stretch>
+                      <a:fillRect/>
+                    </a:stretch>
+                  </pic:blipFill>
+                  <pic:spPr>
+                    <a:xfrm>
+                      <a:off x="0" y="0"/>
+                      <a:ext cx="2037600" cy="676800"/>
+                    </a:xfrm>
+                    <a:prstGeom prst="rect"/>
+                  </pic:spPr>
+                </pic:pic>
+              </a:graphicData>
+            </a:graphic>
+          </wp:inline>
+        </w:drawing>
+        <w:t xml:space="preserve">			</w:t>
+        <w:drawing>
+          <wp:inline xmlns:a="http://schemas.openxmlformats.org/drawingml/2006/main" xmlns:pic="http://schemas.openxmlformats.org/drawingml/2006/picture">
+            <wp:extent cx="3600000" cy="648000"/>
+            <wp:docPr id="2" name="Picture 2"/>
+            <wp:cNvGraphicFramePr>
+              <a:graphicFrameLocks noChangeAspect="1"/>
+            </wp:cNvGraphicFramePr>
+            <a:graphic>
+              <a:graphicData uri="http://schemas.openxmlformats.org/drawingml/2006/picture">
+                <pic:pic>
+                  <pic:nvPicPr>
+                    <pic:cNvPr id="0" name="reg.png"/>
+                    <pic:cNvPicPr/>
+                  </pic:nvPicPr>
+                  <pic:blipFill>
+                    <a:blip r:embed="rId10"/>
+                    <a:stretch>
+                      <a:fillRect/>
+                    </a:stretch>
+                  </pic:blipFill>
+                  <pic:spPr>
+                    <a:xfrm>
+                      <a:off x="0" y="0"/>
+                      <a:ext cx="3600000" cy="648000"/>
+                    </a:xfrm>
+                    <a:prstGeom prst="rect"/>
+                  </pic:spPr>
+                </pic:pic>
+              </a:graphicData>
+            </a:graphic>
+          </wp:inline>
+        </w:drawing>
       </w:r>
     </w:p>
     <w:p>
@@ -17,7 +83,10 @@
         <w:jc w:val="center"/>
       </w:pPr>
       <w:r>
-        <w:t>Question Paper Code: asda</w:t>
+        <w:rPr>
+          <w:sz w:val="36"/>
+        </w:rPr>
+        <w:t>Question Paper Code: P123</w:t>
       </w:r>
     </w:p>
     <w:p>
@@ -26,7 +95,10 @@
         <w:jc w:val="center"/>
       </w:pPr>
       <w:r>
-        <w:t>Continous Assesment II</w:t>
+        <w:rPr>
+          <w:sz w:val="36"/>
+        </w:rPr>
+        <w:t>B.E./B.TECH. DEGREE EXAMINATIONS, March 2024</w:t>
       </w:r>
     </w:p>
     <w:p>
@@ -35,7 +107,34 @@
         <w:jc w:val="center"/>
       </w:pPr>
       <w:r>
-        <w:t>aasds - saafssadf</w:t>
+        <w:rPr>
+          <w:sz w:val="36"/>
+        </w:rPr>
+        <w:t>Continuous Assessment II</w:t>
+      </w:r>
+    </w:p>
+    <w:p>
+      <w:pPr>
+        <w:pStyle w:val="BodyText"/>
+        <w:jc w:val="center"/>
+      </w:pPr>
+      <w:r>
+        <w:rPr>
+          <w:sz w:val="36"/>
+        </w:rPr>
+        <w:t>3rd Semester</w:t>
+      </w:r>
+    </w:p>
+    <w:p>
+      <w:pPr>
+        <w:pStyle w:val="BodyText"/>
+        <w:jc w:val="center"/>
+      </w:pPr>
+      <w:r>
+        <w:rPr>
+          <w:sz w:val="36"/>
+        </w:rPr>
+        <w:t>PHY101 - Physics</w:t>
       </w:r>
     </w:p>
     <w:p>
@@ -44,289 +143,11 @@
         <w:jc w:val="center"/>
       </w:pPr>
       <w:r>
-        <w:t>Part-A</w:t>
-      </w:r>
-    </w:p>
-    <w:tbl>
-      <w:tblPr>
-        <w:tblStyle w:val="TableGrid"/>
-        <w:tblW w:type="auto" w:w="0"/>
-        <w:tblLook w:firstColumn="1" w:firstRow="1" w:lastColumn="0" w:lastRow="0" w:noHBand="0" w:noVBand="1" w:val="04A0"/>
-      </w:tblPr>
-      <w:tblGrid>
-        <w:gridCol w:w="2160"/>
-        <w:gridCol w:w="6000"/>
-        <w:gridCol w:w="2160"/>
-        <w:gridCol w:w="2160"/>
-      </w:tblGrid>
-      <w:tr>
-        <w:tc>
-          <w:tcPr>
-            <w:tcW w:type="dxa" w:w="2160"/>
-          </w:tcPr>
-          <w:p>
-            <w:r>
-              <w:t>Q.No</w:t>
-            </w:r>
-          </w:p>
-        </w:tc>
-        <w:tc>
-          <w:tcPr>
-            <w:tcW w:type="dxa" w:w="2160"/>
-          </w:tcPr>
-          <w:p>
-            <w:r>
-              <w:t>Questions</w:t>
-            </w:r>
-          </w:p>
-        </w:tc>
-        <w:tc>
-          <w:tcPr>
-            <w:tcW w:type="dxa" w:w="2160"/>
-          </w:tcPr>
-          <w:p>
-            <w:r>
-              <w:t>CO’s</w:t>
-            </w:r>
-          </w:p>
-        </w:tc>
-        <w:tc>
-          <w:tcPr>
-            <w:tcW w:type="dxa" w:w="2160"/>
-          </w:tcPr>
-          <w:p>
-            <w:r>
-              <w:t>Bloom’s Level</w:t>
-            </w:r>
-          </w:p>
-        </w:tc>
-      </w:tr>
-      <w:tr>
-        <w:tc>
-          <w:tcPr>
-            <w:tcW w:type="dxa" w:w="2160"/>
-          </w:tcPr>
-          <w:p>
-            <w:r>
-              <w:t>11</w:t>
-            </w:r>
-          </w:p>
-        </w:tc>
-        <w:tc>
-          <w:tcPr>
-            <w:tcW w:type="dxa" w:w="6000"/>
-          </w:tcPr>
-          <w:p>
-            <w:r>
-              <w:t>What is the information required for process planning?</w:t>
-            </w:r>
-          </w:p>
-        </w:tc>
-        <w:tc>
-          <w:tcPr>
-            <w:tcW w:type="dxa" w:w="2160"/>
-          </w:tcPr>
-          <w:p>
-            <w:r>
-              <w:t>CO3</w:t>
-            </w:r>
-          </w:p>
-        </w:tc>
-        <w:tc>
-          <w:tcPr>
-            <w:tcW w:type="dxa" w:w="2160"/>
-          </w:tcPr>
-          <w:p>
-            <w:r>
-              <w:t>K1</w:t>
-            </w:r>
-          </w:p>
-        </w:tc>
-      </w:tr>
-      <w:tr>
-        <w:tc>
-          <w:tcPr>
-            <w:tcW w:type="dxa" w:w="2160"/>
-          </w:tcPr>
-          <w:p>
-            <w:r>
-              <w:t>4</w:t>
-            </w:r>
-          </w:p>
-        </w:tc>
-        <w:tc>
-          <w:tcPr>
-            <w:tcW w:type="dxa" w:w="6000"/>
-          </w:tcPr>
-          <w:p>
-            <w:r>
-              <w:t>When to apply value analysis?</w:t>
-            </w:r>
-          </w:p>
-        </w:tc>
-        <w:tc>
-          <w:tcPr>
-            <w:tcW w:type="dxa" w:w="2160"/>
-          </w:tcPr>
-          <w:p>
-            <w:r>
-              <w:t>CO3</w:t>
-            </w:r>
-          </w:p>
-        </w:tc>
-        <w:tc>
-          <w:tcPr>
-            <w:tcW w:type="dxa" w:w="2160"/>
-          </w:tcPr>
-          <w:p>
-            <w:r>
-              <w:t>K2</w:t>
-            </w:r>
-          </w:p>
-        </w:tc>
-      </w:tr>
-      <w:tr>
-        <w:tc>
-          <w:tcPr>
-            <w:tcW w:type="dxa" w:w="2160"/>
-          </w:tcPr>
-          <w:p>
-            <w:r>
-              <w:t>14</w:t>
-            </w:r>
-          </w:p>
-        </w:tc>
-        <w:tc>
-          <w:tcPr>
-            <w:tcW w:type="dxa" w:w="6000"/>
-          </w:tcPr>
-          <w:p>
-            <w:r>
-              <w:t>Explain the Quantity determination in batch production</w:t>
-            </w:r>
-          </w:p>
-        </w:tc>
-        <w:tc>
-          <w:tcPr>
-            <w:tcW w:type="dxa" w:w="2160"/>
-          </w:tcPr>
-          <w:p>
-            <w:r>
-              <w:t>CO3</w:t>
-            </w:r>
-          </w:p>
-        </w:tc>
-        <w:tc>
-          <w:tcPr>
-            <w:tcW w:type="dxa" w:w="2160"/>
-          </w:tcPr>
-          <w:p>
-            <w:r>
-              <w:t>K2</w:t>
-            </w:r>
-          </w:p>
-        </w:tc>
-      </w:tr>
-      <w:tr>
-        <w:tc>
-          <w:tcPr>
-            <w:tcW w:type="dxa" w:w="2160"/>
-          </w:tcPr>
-          <w:p>
-            <w:r>
-              <w:t>12</w:t>
-            </w:r>
-          </w:p>
-        </w:tc>
-        <w:tc>
-          <w:tcPr>
-            <w:tcW w:type="dxa" w:w="6000"/>
-          </w:tcPr>
-          <w:p>
-            <w:r>
-              <w:t>How the process selection is determined?</w:t>
-            </w:r>
-          </w:p>
-        </w:tc>
-        <w:tc>
-          <w:tcPr>
-            <w:tcW w:type="dxa" w:w="2160"/>
-          </w:tcPr>
-          <w:p>
-            <w:r>
-              <w:t>CO3</w:t>
-            </w:r>
-          </w:p>
-        </w:tc>
-        <w:tc>
-          <w:tcPr>
-            <w:tcW w:type="dxa" w:w="2160"/>
-          </w:tcPr>
-          <w:p>
-            <w:r>
-              <w:t>K1</w:t>
-            </w:r>
-          </w:p>
-        </w:tc>
-      </w:tr>
-      <w:tr>
-        <w:tc>
-          <w:tcPr>
-            <w:tcW w:type="dxa" w:w="2160"/>
-          </w:tcPr>
-          <w:p>
-            <w:r>
-              <w:t>2.</w:t>
-            </w:r>
-          </w:p>
-        </w:tc>
-        <w:tc>
-          <w:tcPr>
-            <w:tcW w:type="dxa" w:w="6000"/>
-          </w:tcPr>
-          <w:p>
-            <w:r>
-              <w:t>Define loading?</w:t>
-            </w:r>
-          </w:p>
-        </w:tc>
-        <w:tc>
-          <w:tcPr>
-            <w:tcW w:type="dxa" w:w="2160"/>
-          </w:tcPr>
-          <w:p>
-            <w:r>
-              <w:t>CO4</w:t>
-            </w:r>
-          </w:p>
-        </w:tc>
-        <w:tc>
-          <w:tcPr>
-            <w:tcW w:type="dxa" w:w="2160"/>
-          </w:tcPr>
-          <w:p>
-            <w:r>
-              <w:t>K1</w:t>
-            </w:r>
-          </w:p>
-        </w:tc>
-      </w:tr>
-    </w:tbl>
-    <w:p>
-      <w:pPr>
-        <w:jc w:val="center"/>
-      </w:pPr>
-      <w:r>
-        <w:br/>
-      </w:r>
-    </w:p>
-    <w:p>
-      <w:pPr>
-        <w:pStyle w:val="Heading1"/>
-        <w:jc w:val="center"/>
-      </w:pPr>
-      <w:r>
-        <w:t>Part-B</w:t>
+        <w:rPr>
+          <w:b/>
+          <w:sz w:val="30"/>
+        </w:rPr>
+        <w:t>Part-A (5 X 2 = 10 Marks)</w:t>
       </w:r>
     </w:p>
     <w:tbl>
@@ -342,42 +163,57 @@
         <w:gridCol w:w="1000"/>
       </w:tblGrid>
       <w:tr>
+        <w:trPr>
+          <w:trHeight w:val="400"/>
+        </w:trPr>
         <w:tc>
           <w:tcPr>
-            <w:tcW w:type="dxa" w:w="2160"/>
+            <w:tcW w:type="dxa" w:w="2776"/>
           </w:tcPr>
           <w:p>
             <w:r>
+              <w:rPr>
+                <w:sz w:val="22"/>
+              </w:rPr>
               <w:t>Q.No</w:t>
             </w:r>
           </w:p>
         </w:tc>
         <w:tc>
           <w:tcPr>
-            <w:tcW w:type="dxa" w:w="2160"/>
+            <w:tcW w:type="dxa" w:w="2776"/>
           </w:tcPr>
           <w:p>
             <w:r>
+              <w:rPr>
+                <w:sz w:val="22"/>
+              </w:rPr>
               <w:t>Questions</w:t>
             </w:r>
           </w:p>
         </w:tc>
         <w:tc>
           <w:tcPr>
-            <w:tcW w:type="dxa" w:w="2160"/>
+            <w:tcW w:type="dxa" w:w="2776"/>
           </w:tcPr>
           <w:p>
             <w:r>
+              <w:rPr>
+                <w:sz w:val="22"/>
+              </w:rPr>
               <w:t>CO’s</w:t>
             </w:r>
           </w:p>
         </w:tc>
         <w:tc>
           <w:tcPr>
-            <w:tcW w:type="dxa" w:w="2160"/>
+            <w:tcW w:type="dxa" w:w="2776"/>
           </w:tcPr>
           <w:p>
             <w:r>
+              <w:rPr>
+                <w:sz w:val="22"/>
+              </w:rPr>
               <w:t>Bloom’s Level</w:t>
             </w:r>
           </w:p>
@@ -400,7 +236,7 @@
           </w:tcPr>
           <w:p>
             <w:r>
-              <w:t>Discuss about the machine loading? Also enumerate the various methods to the cycle time to a minimum.</w:t>
+              <w:t>What are the types of production?</w:t>
             </w:r>
           </w:p>
         </w:tc>
@@ -410,7 +246,133 @@
           </w:tcPr>
           <w:p>
             <w:r>
-              <w:t>CO3</w:t>
+              <w:t>CO1</w:t>
+            </w:r>
+          </w:p>
+        </w:tc>
+        <w:tc>
+          <w:tcPr>
+            <w:tcW w:type="dxa" w:w="1000"/>
+          </w:tcPr>
+          <w:p>
+            <w:r>
+              <w:t>K1</w:t>
+            </w:r>
+          </w:p>
+        </w:tc>
+      </w:tr>
+      <w:tr>
+        <w:tc>
+          <w:tcPr>
+            <w:tcW w:type="dxa" w:w="1000"/>
+          </w:tcPr>
+          <w:p>
+            <w:r>
+              <w:t>6</w:t>
+            </w:r>
+          </w:p>
+        </w:tc>
+        <w:tc>
+          <w:tcPr>
+            <w:tcW w:type="dxa" w:w="10000"/>
+          </w:tcPr>
+          <w:p>
+            <w:r>
+              <w:t>What are the two types of continuous production?</w:t>
+            </w:r>
+          </w:p>
+        </w:tc>
+        <w:tc>
+          <w:tcPr>
+            <w:tcW w:type="dxa" w:w="1000"/>
+          </w:tcPr>
+          <w:p>
+            <w:r>
+              <w:t>CO1</w:t>
+            </w:r>
+          </w:p>
+        </w:tc>
+        <w:tc>
+          <w:tcPr>
+            <w:tcW w:type="dxa" w:w="1000"/>
+          </w:tcPr>
+          <w:p>
+            <w:r>
+              <w:t>K1</w:t>
+            </w:r>
+          </w:p>
+        </w:tc>
+      </w:tr>
+      <w:tr>
+        <w:tc>
+          <w:tcPr>
+            <w:tcW w:type="dxa" w:w="1000"/>
+          </w:tcPr>
+          <w:p>
+            <w:r>
+              <w:t>8</w:t>
+            </w:r>
+          </w:p>
+        </w:tc>
+        <w:tc>
+          <w:tcPr>
+            <w:tcW w:type="dxa" w:w="10000"/>
+          </w:tcPr>
+          <w:p>
+            <w:r>
+              <w:t>What is the various procedure of method study?</w:t>
+            </w:r>
+          </w:p>
+        </w:tc>
+        <w:tc>
+          <w:tcPr>
+            <w:tcW w:type="dxa" w:w="1000"/>
+          </w:tcPr>
+          <w:p>
+            <w:r>
+              <w:t>CO2</w:t>
+            </w:r>
+          </w:p>
+        </w:tc>
+        <w:tc>
+          <w:tcPr>
+            <w:tcW w:type="dxa" w:w="1000"/>
+          </w:tcPr>
+          <w:p>
+            <w:r>
+              <w:t>K1</w:t>
+            </w:r>
+          </w:p>
+        </w:tc>
+      </w:tr>
+      <w:tr>
+        <w:tc>
+          <w:tcPr>
+            <w:tcW w:type="dxa" w:w="1000"/>
+          </w:tcPr>
+          <w:p>
+            <w:r>
+              <w:t>12</w:t>
+            </w:r>
+          </w:p>
+        </w:tc>
+        <w:tc>
+          <w:tcPr>
+            <w:tcW w:type="dxa" w:w="10000"/>
+          </w:tcPr>
+          <w:p>
+            <w:r>
+              <w:t>What is chronocycle graph?</w:t>
+            </w:r>
+          </w:p>
+        </w:tc>
+        <w:tc>
+          <w:tcPr>
+            <w:tcW w:type="dxa" w:w="1000"/>
+          </w:tcPr>
+          <w:p>
+            <w:r>
+              <w:t>CO2</w:t>
             </w:r>
           </w:p>
         </w:tc>
@@ -432,6 +394,48 @@
           </w:tcPr>
           <w:p>
             <w:r>
+              <w:t>1</w:t>
+            </w:r>
+          </w:p>
+        </w:tc>
+        <w:tc>
+          <w:tcPr>
+            <w:tcW w:type="dxa" w:w="10000"/>
+          </w:tcPr>
+          <w:p>
+            <w:r>
+              <w:t>What are the factors affecting production planning?</w:t>
+            </w:r>
+          </w:p>
+        </w:tc>
+        <w:tc>
+          <w:tcPr>
+            <w:tcW w:type="dxa" w:w="1000"/>
+          </w:tcPr>
+          <w:p>
+            <w:r>
+              <w:t>CO3</w:t>
+            </w:r>
+          </w:p>
+        </w:tc>
+        <w:tc>
+          <w:tcPr>
+            <w:tcW w:type="dxa" w:w="1000"/>
+          </w:tcPr>
+          <w:p>
+            <w:r>
+              <w:t>K1</w:t>
+            </w:r>
+          </w:p>
+        </w:tc>
+      </w:tr>
+      <w:tr>
+        <w:tc>
+          <w:tcPr>
+            <w:tcW w:type="dxa" w:w="1000"/>
+          </w:tcPr>
+          <w:p>
+            <w:r>
               <w:t>6</w:t>
             </w:r>
           </w:p>
@@ -442,7 +446,7 @@
           </w:tcPr>
           <w:p>
             <w:r>
-              <w:t>Explain about the machine balancing? Also explain the effect of balancing on number of machines required with an illustration.</w:t>
+              <w:t>What are the steps in process planning?</w:t>
             </w:r>
           </w:p>
         </w:tc>
@@ -453,6 +457,90 @@
           <w:p>
             <w:r>
               <w:t>CO3</w:t>
+            </w:r>
+          </w:p>
+        </w:tc>
+        <w:tc>
+          <w:tcPr>
+            <w:tcW w:type="dxa" w:w="1000"/>
+          </w:tcPr>
+          <w:p>
+            <w:r>
+              <w:t>K1</w:t>
+            </w:r>
+          </w:p>
+        </w:tc>
+      </w:tr>
+      <w:tr>
+        <w:tc>
+          <w:tcPr>
+            <w:tcW w:type="dxa" w:w="1000"/>
+          </w:tcPr>
+          <w:p>
+            <w:r>
+              <w:t>12</w:t>
+            </w:r>
+          </w:p>
+        </w:tc>
+        <w:tc>
+          <w:tcPr>
+            <w:tcW w:type="dxa" w:w="10000"/>
+          </w:tcPr>
+          <w:p>
+            <w:r>
+              <w:t>Define kanban system?</w:t>
+            </w:r>
+          </w:p>
+        </w:tc>
+        <w:tc>
+          <w:tcPr>
+            <w:tcW w:type="dxa" w:w="1000"/>
+          </w:tcPr>
+          <w:p>
+            <w:r>
+              <w:t>CO4</w:t>
+            </w:r>
+          </w:p>
+        </w:tc>
+        <w:tc>
+          <w:tcPr>
+            <w:tcW w:type="dxa" w:w="1000"/>
+          </w:tcPr>
+          <w:p>
+            <w:r>
+              <w:t>K1</w:t>
+            </w:r>
+          </w:p>
+        </w:tc>
+      </w:tr>
+      <w:tr>
+        <w:tc>
+          <w:tcPr>
+            <w:tcW w:type="dxa" w:w="1000"/>
+          </w:tcPr>
+          <w:p>
+            <w:r>
+              <w:t>3</w:t>
+            </w:r>
+          </w:p>
+        </w:tc>
+        <w:tc>
+          <w:tcPr>
+            <w:tcW w:type="dxa" w:w="10000"/>
+          </w:tcPr>
+          <w:p>
+            <w:r>
+              <w:t>Describe about the scheduling?</w:t>
+            </w:r>
+          </w:p>
+        </w:tc>
+        <w:tc>
+          <w:tcPr>
+            <w:tcW w:type="dxa" w:w="1000"/>
+          </w:tcPr>
+          <w:p>
+            <w:r>
+              <w:t>CO4</w:t>
             </w:r>
           </w:p>
         </w:tc>
@@ -484,7 +572,7 @@
           </w:tcPr>
           <w:p>
             <w:r>
-              <w:t>Explain about the common causes for delay? How can they be avoided and types.</w:t>
+              <w:t>What is holding (Or) inventory carrying costs?</w:t>
             </w:r>
           </w:p>
         </w:tc>
@@ -494,7 +582,7 @@
           </w:tcPr>
           <w:p>
             <w:r>
-              <w:t>CO4</w:t>
+              <w:t>CO5</w:t>
             </w:r>
           </w:p>
         </w:tc>
@@ -504,7 +592,7 @@
           </w:tcPr>
           <w:p>
             <w:r>
-              <w:t>K2</w:t>
+              <w:t>K1</w:t>
             </w:r>
           </w:p>
         </w:tc>
@@ -516,7 +604,7 @@
           </w:tcPr>
           <w:p>
             <w:r>
-              <w:t>2</w:t>
+              <w:t>10</w:t>
             </w:r>
           </w:p>
         </w:tc>
@@ -526,7 +614,7 @@
           </w:tcPr>
           <w:p>
             <w:r>
-              <w:t>Discuss the concepts, inputs, characteristics, working, outputs, and benefits of MRP.</w:t>
+              <w:t>Define – Order Cycle</w:t>
             </w:r>
           </w:p>
         </w:tc>
@@ -536,7 +624,7 @@
           </w:tcPr>
           <w:p>
             <w:r>
-              <w:t>CO4</w:t>
+              <w:t>CO5</w:t>
             </w:r>
           </w:p>
         </w:tc>
@@ -552,9 +640,509 @@
         </w:tc>
       </w:tr>
     </w:tbl>
+    <w:p>
+      <w:pPr>
+        <w:jc w:val="center"/>
+      </w:pPr>
+      <w:r>
+        <w:br/>
+      </w:r>
+    </w:p>
+    <w:p>
+      <w:pPr>
+        <w:pStyle w:val="Heading1"/>
+        <w:jc w:val="center"/>
+      </w:pPr>
+      <w:r>
+        <w:rPr>
+          <w:b/>
+          <w:sz w:val="28"/>
+        </w:rPr>
+        <w:t>Part-B (2 x 15 = 30 Marks)</w:t>
+      </w:r>
+    </w:p>
+    <w:tbl>
+      <w:tblPr>
+        <w:tblStyle w:val="TableGrid"/>
+        <w:tblW w:type="auto" w:w="0"/>
+        <w:tblLook w:firstColumn="1" w:firstRow="1" w:lastColumn="0" w:lastRow="0" w:noHBand="0" w:noVBand="1" w:val="04A0"/>
+      </w:tblPr>
+      <w:tblGrid>
+        <w:gridCol w:w="2776"/>
+        <w:gridCol w:w="6000"/>
+        <w:gridCol w:w="2776"/>
+        <w:gridCol w:w="2776"/>
+      </w:tblGrid>
+      <w:tr>
+        <w:tc>
+          <w:tcPr>
+            <w:tcW w:type="dxa" w:w="2776"/>
+          </w:tcPr>
+          <w:p>
+            <w:r>
+              <w:t>Q.No</w:t>
+            </w:r>
+          </w:p>
+        </w:tc>
+        <w:tc>
+          <w:tcPr>
+            <w:tcW w:type="dxa" w:w="2776"/>
+          </w:tcPr>
+          <w:p>
+            <w:r>
+              <w:t>Questions</w:t>
+            </w:r>
+          </w:p>
+        </w:tc>
+        <w:tc>
+          <w:tcPr>
+            <w:tcW w:type="dxa" w:w="2776"/>
+          </w:tcPr>
+          <w:p>
+            <w:r>
+              <w:t>CO’s</w:t>
+            </w:r>
+          </w:p>
+        </w:tc>
+        <w:tc>
+          <w:tcPr>
+            <w:tcW w:type="dxa" w:w="2776"/>
+          </w:tcPr>
+          <w:p>
+            <w:r>
+              <w:t>Bloom’s Level</w:t>
+            </w:r>
+          </w:p>
+        </w:tc>
+      </w:tr>
+      <w:tr>
+        <w:tc>
+          <w:tcPr>
+            <w:tcW w:type="dxa" w:w="2776"/>
+          </w:tcPr>
+          <w:p>
+            <w:r>
+              <w:t>1</w:t>
+            </w:r>
+          </w:p>
+        </w:tc>
+        <w:tc>
+          <w:tcPr>
+            <w:tcW w:type="dxa" w:w="6000"/>
+          </w:tcPr>
+          <w:p>
+            <w:r>
+              <w:t>Discuss in detail:</w:t>
+              <w:br/>
+              <w:t>i) Breakeven Analysis</w:t>
+              <w:tab/>
+              <w:t>ii) Samuel Eilon model</w:t>
+            </w:r>
+          </w:p>
+        </w:tc>
+        <w:tc>
+          <w:tcPr>
+            <w:tcW w:type="dxa" w:w="2776"/>
+          </w:tcPr>
+          <w:p>
+            <w:r>
+              <w:t>CO1</w:t>
+            </w:r>
+          </w:p>
+        </w:tc>
+        <w:tc>
+          <w:tcPr>
+            <w:tcW w:type="dxa" w:w="2776"/>
+          </w:tcPr>
+          <w:p>
+            <w:r>
+              <w:t>K2</w:t>
+            </w:r>
+          </w:p>
+        </w:tc>
+      </w:tr>
+      <w:tr>
+        <w:tc>
+          <w:tcPr>
+            <w:tcW w:type="dxa" w:w="2776"/>
+          </w:tcPr>
+          <w:p>
+            <w:r>
+              <w:t>7</w:t>
+            </w:r>
+          </w:p>
+        </w:tc>
+        <w:tc>
+          <w:tcPr>
+            <w:tcW w:type="dxa" w:w="6000"/>
+          </w:tcPr>
+          <w:p>
+            <w:r>
+              <w:t>Explain the detailed account of the various factors considered while designing a product.</w:t>
+            </w:r>
+          </w:p>
+        </w:tc>
+        <w:tc>
+          <w:tcPr>
+            <w:tcW w:type="dxa" w:w="2776"/>
+          </w:tcPr>
+          <w:p>
+            <w:r>
+              <w:t>CO1</w:t>
+            </w:r>
+          </w:p>
+        </w:tc>
+        <w:tc>
+          <w:tcPr>
+            <w:tcW w:type="dxa" w:w="2776"/>
+          </w:tcPr>
+          <w:p>
+            <w:r>
+              <w:t>K2</w:t>
+            </w:r>
+          </w:p>
+        </w:tc>
+      </w:tr>
+      <w:tr>
+        <w:tc>
+          <w:tcPr>
+            <w:tcW w:type="dxa" w:w="2776"/>
+          </w:tcPr>
+          <w:p>
+            <w:r>
+              <w:t>2</w:t>
+            </w:r>
+          </w:p>
+        </w:tc>
+        <w:tc>
+          <w:tcPr>
+            <w:tcW w:type="dxa" w:w="6000"/>
+          </w:tcPr>
+          <w:p>
+            <w:r>
+              <w:t>Explain in brief the steps involved in conducting the method study procedure.</w:t>
+            </w:r>
+          </w:p>
+        </w:tc>
+        <w:tc>
+          <w:tcPr>
+            <w:tcW w:type="dxa" w:w="2776"/>
+          </w:tcPr>
+          <w:p>
+            <w:r>
+              <w:t>CO2</w:t>
+            </w:r>
+          </w:p>
+        </w:tc>
+        <w:tc>
+          <w:tcPr>
+            <w:tcW w:type="dxa" w:w="2776"/>
+          </w:tcPr>
+          <w:p>
+            <w:r>
+              <w:t>K2</w:t>
+            </w:r>
+          </w:p>
+        </w:tc>
+      </w:tr>
+      <w:tr>
+        <w:tc>
+          <w:tcPr>
+            <w:tcW w:type="dxa" w:w="2776"/>
+          </w:tcPr>
+          <w:p>
+            <w:r>
+              <w:t>8</w:t>
+            </w:r>
+          </w:p>
+        </w:tc>
+        <w:tc>
+          <w:tcPr>
+            <w:tcW w:type="dxa" w:w="6000"/>
+          </w:tcPr>
+          <w:p>
+            <w:r>
+              <w:t>Illustrate about the work measurement. Explain the various techniques used for work measurements</w:t>
+            </w:r>
+          </w:p>
+        </w:tc>
+        <w:tc>
+          <w:tcPr>
+            <w:tcW w:type="dxa" w:w="2776"/>
+          </w:tcPr>
+          <w:p>
+            <w:r>
+              <w:t>CO2</w:t>
+            </w:r>
+          </w:p>
+        </w:tc>
+        <w:tc>
+          <w:tcPr>
+            <w:tcW w:type="dxa" w:w="2776"/>
+          </w:tcPr>
+          <w:p>
+            <w:r>
+              <w:t>K2</w:t>
+            </w:r>
+          </w:p>
+        </w:tc>
+      </w:tr>
+      <w:tr>
+        <w:tc>
+          <w:tcPr>
+            <w:tcW w:type="dxa" w:w="2776"/>
+          </w:tcPr>
+          <w:p>
+            <w:r>
+              <w:t>5</w:t>
+            </w:r>
+          </w:p>
+        </w:tc>
+        <w:tc>
+          <w:tcPr>
+            <w:tcW w:type="dxa" w:w="6000"/>
+          </w:tcPr>
+          <w:p>
+            <w:r>
+              <w:t>Discuss about the machine loading? Also enumerate the various methods to the cycle time to a minimum.</w:t>
+            </w:r>
+          </w:p>
+        </w:tc>
+        <w:tc>
+          <w:tcPr>
+            <w:tcW w:type="dxa" w:w="2776"/>
+          </w:tcPr>
+          <w:p>
+            <w:r>
+              <w:t>CO3</w:t>
+            </w:r>
+          </w:p>
+        </w:tc>
+        <w:tc>
+          <w:tcPr>
+            <w:tcW w:type="dxa" w:w="2776"/>
+          </w:tcPr>
+          <w:p>
+            <w:r>
+              <w:t>K2</w:t>
+            </w:r>
+          </w:p>
+        </w:tc>
+      </w:tr>
+      <w:tr>
+        <w:tc>
+          <w:tcPr>
+            <w:tcW w:type="dxa" w:w="2776"/>
+          </w:tcPr>
+          <w:p>
+            <w:r>
+              <w:t>3</w:t>
+            </w:r>
+          </w:p>
+        </w:tc>
+        <w:tc>
+          <w:tcPr>
+            <w:tcW w:type="dxa" w:w="6000"/>
+          </w:tcPr>
+          <w:p>
+            <w:r>
+              <w:t>Explain the importance of process planning with reference to production control. Discuss the activities in process planning.</w:t>
+            </w:r>
+          </w:p>
+        </w:tc>
+        <w:tc>
+          <w:tcPr>
+            <w:tcW w:type="dxa" w:w="2776"/>
+          </w:tcPr>
+          <w:p>
+            <w:r>
+              <w:t>CO3</w:t>
+            </w:r>
+          </w:p>
+        </w:tc>
+        <w:tc>
+          <w:tcPr>
+            <w:tcW w:type="dxa" w:w="2776"/>
+          </w:tcPr>
+          <w:p>
+            <w:r>
+              <w:t>K2</w:t>
+            </w:r>
+          </w:p>
+        </w:tc>
+      </w:tr>
+      <w:tr>
+        <w:tc>
+          <w:tcPr>
+            <w:tcW w:type="dxa" w:w="2776"/>
+          </w:tcPr>
+          <w:p>
+            <w:r>
+              <w:t>4</w:t>
+            </w:r>
+          </w:p>
+        </w:tc>
+        <w:tc>
+          <w:tcPr>
+            <w:tcW w:type="dxa" w:w="6000"/>
+          </w:tcPr>
+          <w:p>
+            <w:r>
+              <w:t>Explain the various techniques adopted for aligning completion time and due dates.</w:t>
+            </w:r>
+          </w:p>
+        </w:tc>
+        <w:tc>
+          <w:tcPr>
+            <w:tcW w:type="dxa" w:w="2776"/>
+          </w:tcPr>
+          <w:p>
+            <w:r>
+              <w:t>CO4</w:t>
+            </w:r>
+          </w:p>
+        </w:tc>
+        <w:tc>
+          <w:tcPr>
+            <w:tcW w:type="dxa" w:w="2776"/>
+          </w:tcPr>
+          <w:p>
+            <w:r>
+              <w:t>K2</w:t>
+            </w:r>
+          </w:p>
+        </w:tc>
+      </w:tr>
+      <w:tr>
+        <w:tc>
+          <w:tcPr>
+            <w:tcW w:type="dxa" w:w="2776"/>
+          </w:tcPr>
+          <w:p>
+            <w:r>
+              <w:t>2</w:t>
+            </w:r>
+          </w:p>
+        </w:tc>
+        <w:tc>
+          <w:tcPr>
+            <w:tcW w:type="dxa" w:w="6000"/>
+          </w:tcPr>
+          <w:p>
+            <w:r>
+              <w:t>Discuss the concepts, inputs, characteristics, working, outputs, and benefits of MRP.</w:t>
+            </w:r>
+          </w:p>
+        </w:tc>
+        <w:tc>
+          <w:tcPr>
+            <w:tcW w:type="dxa" w:w="2776"/>
+          </w:tcPr>
+          <w:p>
+            <w:r>
+              <w:t>CO4</w:t>
+            </w:r>
+          </w:p>
+        </w:tc>
+        <w:tc>
+          <w:tcPr>
+            <w:tcW w:type="dxa" w:w="2776"/>
+          </w:tcPr>
+          <w:p>
+            <w:r>
+              <w:t>K2</w:t>
+            </w:r>
+          </w:p>
+        </w:tc>
+      </w:tr>
+      <w:tr>
+        <w:tc>
+          <w:tcPr>
+            <w:tcW w:type="dxa" w:w="2776"/>
+          </w:tcPr>
+          <w:p>
+            <w:r>
+              <w:t>3</w:t>
+            </w:r>
+          </w:p>
+        </w:tc>
+        <w:tc>
+          <w:tcPr>
+            <w:tcW w:type="dxa" w:w="6000"/>
+          </w:tcPr>
+          <w:p>
+            <w:r>
+              <w:t>Explain about the EOQ? Derive the expression for EOQ when the demand of the item is uniform, the production rate is infinite and no stock-outs are allowed.</w:t>
+            </w:r>
+          </w:p>
+        </w:tc>
+        <w:tc>
+          <w:tcPr>
+            <w:tcW w:type="dxa" w:w="2776"/>
+          </w:tcPr>
+          <w:p>
+            <w:r>
+              <w:t>CO5</w:t>
+            </w:r>
+          </w:p>
+        </w:tc>
+        <w:tc>
+          <w:tcPr>
+            <w:tcW w:type="dxa" w:w="2776"/>
+          </w:tcPr>
+          <w:p>
+            <w:r>
+              <w:t>K2</w:t>
+            </w:r>
+          </w:p>
+        </w:tc>
+      </w:tr>
+      <w:tr>
+        <w:tc>
+          <w:tcPr>
+            <w:tcW w:type="dxa" w:w="2776"/>
+          </w:tcPr>
+          <w:p>
+            <w:r>
+              <w:t>5</w:t>
+            </w:r>
+          </w:p>
+        </w:tc>
+        <w:tc>
+          <w:tcPr>
+            <w:tcW w:type="dxa" w:w="6000"/>
+          </w:tcPr>
+          <w:p>
+            <w:r>
+              <w:t>Discuss in detail about the P and Q systems of inventory replenishment along with their merits and demerits.</w:t>
+            </w:r>
+          </w:p>
+        </w:tc>
+        <w:tc>
+          <w:tcPr>
+            <w:tcW w:type="dxa" w:w="2776"/>
+          </w:tcPr>
+          <w:p>
+            <w:r>
+              <w:t>CO6</w:t>
+            </w:r>
+          </w:p>
+        </w:tc>
+        <w:tc>
+          <w:tcPr>
+            <w:tcW w:type="dxa" w:w="2776"/>
+          </w:tcPr>
+          <w:p>
+            <w:r>
+              <w:t>K2</w:t>
+            </w:r>
+          </w:p>
+        </w:tc>
+      </w:tr>
+    </w:tbl>
     <w:sectPr>
       <w:pgSz w:w="12240" w:h="15840"/>
-      <w:pgMar w:top="1440" w:right="1800" w:bottom="1440" w:left="1800" w:header="720" w:footer="720" w:gutter="0"/>
+      <w:pgMar w:top="1440" w:right="567" w:bottom="1440" w:left="567" w:header="720" w:footer="720" w:gutter="0"/>
       <w:cols w:space="720"/>
       <w:docGrid w:linePitch="360"/>
     </w:sectPr>

</xml_diff>

<commit_message>
unit wise picker :)
</commit_message>
<xml_diff>
--- a/output_questions.docx
+++ b/output_questions.docx
@@ -86,7 +86,7 @@
         <w:rPr>
           <w:sz w:val="36"/>
         </w:rPr>
-        <w:t>Question Paper Code: P123</w:t>
+        <w:t>Question Paper Code: sfasd</w:t>
       </w:r>
     </w:p>
     <w:p>
@@ -98,7 +98,7 @@
         <w:rPr>
           <w:sz w:val="36"/>
         </w:rPr>
-        <w:t>B.E./B.TECH. DEGREE EXAMINATIONS, March 2024</w:t>
+        <w:t>B.E./B.TECH. DEGREE EXAMINATIONS, March_2024</w:t>
       </w:r>
     </w:p>
     <w:p>
@@ -134,7 +134,7 @@
         <w:rPr>
           <w:sz w:val="36"/>
         </w:rPr>
-        <w:t>PHY101 - Physics</w:t>
+        <w:t>sdad - shsak</w:t>
       </w:r>
     </w:p>
     <w:p>
@@ -226,7 +226,7 @@
           </w:tcPr>
           <w:p>
             <w:r>
-              <w:t>5</w:t>
+              <w:t>10</w:t>
             </w:r>
           </w:p>
         </w:tc>
@@ -236,7 +236,7 @@
           </w:tcPr>
           <w:p>
             <w:r>
-              <w:t>What are the types of production?</w:t>
+              <w:t>Define – Dependability</w:t>
             </w:r>
           </w:p>
         </w:tc>
@@ -268,7 +268,7 @@
           </w:tcPr>
           <w:p>
             <w:r>
-              <w:t>6</w:t>
+              <w:t>11</w:t>
             </w:r>
           </w:p>
         </w:tc>
@@ -278,7 +278,7 @@
           </w:tcPr>
           <w:p>
             <w:r>
-              <w:t>What are the two types of continuous production?</w:t>
+              <w:t>What is specialization?</w:t>
             </w:r>
           </w:p>
         </w:tc>
@@ -310,7 +310,7 @@
           </w:tcPr>
           <w:p>
             <w:r>
-              <w:t>8</w:t>
+              <w:t>13</w:t>
             </w:r>
           </w:p>
         </w:tc>
@@ -320,7 +320,7 @@
           </w:tcPr>
           <w:p>
             <w:r>
-              <w:t>What is the various procedure of method study?</w:t>
+              <w:t>What is margin of safety?</w:t>
             </w:r>
           </w:p>
         </w:tc>
@@ -330,49 +330,7 @@
           </w:tcPr>
           <w:p>
             <w:r>
-              <w:t>CO2</w:t>
-            </w:r>
-          </w:p>
-        </w:tc>
-        <w:tc>
-          <w:tcPr>
-            <w:tcW w:type="dxa" w:w="1000"/>
-          </w:tcPr>
-          <w:p>
-            <w:r>
-              <w:t>K1</w:t>
-            </w:r>
-          </w:p>
-        </w:tc>
-      </w:tr>
-      <w:tr>
-        <w:tc>
-          <w:tcPr>
-            <w:tcW w:type="dxa" w:w="1000"/>
-          </w:tcPr>
-          <w:p>
-            <w:r>
-              <w:t>12</w:t>
-            </w:r>
-          </w:p>
-        </w:tc>
-        <w:tc>
-          <w:tcPr>
-            <w:tcW w:type="dxa" w:w="10000"/>
-          </w:tcPr>
-          <w:p>
-            <w:r>
-              <w:t>What is chronocycle graph?</w:t>
-            </w:r>
-          </w:p>
-        </w:tc>
-        <w:tc>
-          <w:tcPr>
-            <w:tcW w:type="dxa" w:w="1000"/>
-          </w:tcPr>
-          <w:p>
-            <w:r>
-              <w:t>CO2</w:t>
+              <w:t>CO1</w:t>
             </w:r>
           </w:p>
         </w:tc>
@@ -394,7 +352,7 @@
           </w:tcPr>
           <w:p>
             <w:r>
-              <w:t>1</w:t>
+              <w:t>3</w:t>
             </w:r>
           </w:p>
         </w:tc>
@@ -404,7 +362,7 @@
           </w:tcPr>
           <w:p>
             <w:r>
-              <w:t>What are the factors affecting production planning?</w:t>
+              <w:t>Define – Machine Loading</w:t>
             </w:r>
           </w:p>
         </w:tc>
@@ -436,7 +394,7 @@
           </w:tcPr>
           <w:p>
             <w:r>
-              <w:t>6</w:t>
+              <w:t>11</w:t>
             </w:r>
           </w:p>
         </w:tc>
@@ -446,7 +404,7 @@
           </w:tcPr>
           <w:p>
             <w:r>
-              <w:t>What are the steps in process planning?</w:t>
+              <w:t>What is the information required for process planning?</w:t>
             </w:r>
           </w:p>
         </w:tc>
@@ -467,174 +425,6 @@
           <w:p>
             <w:r>
               <w:t>K1</w:t>
-            </w:r>
-          </w:p>
-        </w:tc>
-      </w:tr>
-      <w:tr>
-        <w:tc>
-          <w:tcPr>
-            <w:tcW w:type="dxa" w:w="1000"/>
-          </w:tcPr>
-          <w:p>
-            <w:r>
-              <w:t>12</w:t>
-            </w:r>
-          </w:p>
-        </w:tc>
-        <w:tc>
-          <w:tcPr>
-            <w:tcW w:type="dxa" w:w="10000"/>
-          </w:tcPr>
-          <w:p>
-            <w:r>
-              <w:t>Define kanban system?</w:t>
-            </w:r>
-          </w:p>
-        </w:tc>
-        <w:tc>
-          <w:tcPr>
-            <w:tcW w:type="dxa" w:w="1000"/>
-          </w:tcPr>
-          <w:p>
-            <w:r>
-              <w:t>CO4</w:t>
-            </w:r>
-          </w:p>
-        </w:tc>
-        <w:tc>
-          <w:tcPr>
-            <w:tcW w:type="dxa" w:w="1000"/>
-          </w:tcPr>
-          <w:p>
-            <w:r>
-              <w:t>K1</w:t>
-            </w:r>
-          </w:p>
-        </w:tc>
-      </w:tr>
-      <w:tr>
-        <w:tc>
-          <w:tcPr>
-            <w:tcW w:type="dxa" w:w="1000"/>
-          </w:tcPr>
-          <w:p>
-            <w:r>
-              <w:t>3</w:t>
-            </w:r>
-          </w:p>
-        </w:tc>
-        <w:tc>
-          <w:tcPr>
-            <w:tcW w:type="dxa" w:w="10000"/>
-          </w:tcPr>
-          <w:p>
-            <w:r>
-              <w:t>Describe about the scheduling?</w:t>
-            </w:r>
-          </w:p>
-        </w:tc>
-        <w:tc>
-          <w:tcPr>
-            <w:tcW w:type="dxa" w:w="1000"/>
-          </w:tcPr>
-          <w:p>
-            <w:r>
-              <w:t>CO4</w:t>
-            </w:r>
-          </w:p>
-        </w:tc>
-        <w:tc>
-          <w:tcPr>
-            <w:tcW w:type="dxa" w:w="1000"/>
-          </w:tcPr>
-          <w:p>
-            <w:r>
-              <w:t>K2</w:t>
-            </w:r>
-          </w:p>
-        </w:tc>
-      </w:tr>
-      <w:tr>
-        <w:tc>
-          <w:tcPr>
-            <w:tcW w:type="dxa" w:w="1000"/>
-          </w:tcPr>
-          <w:p>
-            <w:r>
-              <w:t>7</w:t>
-            </w:r>
-          </w:p>
-        </w:tc>
-        <w:tc>
-          <w:tcPr>
-            <w:tcW w:type="dxa" w:w="10000"/>
-          </w:tcPr>
-          <w:p>
-            <w:r>
-              <w:t>What is holding (Or) inventory carrying costs?</w:t>
-            </w:r>
-          </w:p>
-        </w:tc>
-        <w:tc>
-          <w:tcPr>
-            <w:tcW w:type="dxa" w:w="1000"/>
-          </w:tcPr>
-          <w:p>
-            <w:r>
-              <w:t>CO5</w:t>
-            </w:r>
-          </w:p>
-        </w:tc>
-        <w:tc>
-          <w:tcPr>
-            <w:tcW w:type="dxa" w:w="1000"/>
-          </w:tcPr>
-          <w:p>
-            <w:r>
-              <w:t>K1</w:t>
-            </w:r>
-          </w:p>
-        </w:tc>
-      </w:tr>
-      <w:tr>
-        <w:tc>
-          <w:tcPr>
-            <w:tcW w:type="dxa" w:w="1000"/>
-          </w:tcPr>
-          <w:p>
-            <w:r>
-              <w:t>10</w:t>
-            </w:r>
-          </w:p>
-        </w:tc>
-        <w:tc>
-          <w:tcPr>
-            <w:tcW w:type="dxa" w:w="10000"/>
-          </w:tcPr>
-          <w:p>
-            <w:r>
-              <w:t>Define – Order Cycle</w:t>
-            </w:r>
-          </w:p>
-        </w:tc>
-        <w:tc>
-          <w:tcPr>
-            <w:tcW w:type="dxa" w:w="1000"/>
-          </w:tcPr>
-          <w:p>
-            <w:r>
-              <w:t>CO5</w:t>
-            </w:r>
-          </w:p>
-        </w:tc>
-        <w:tc>
-          <w:tcPr>
-            <w:tcW w:type="dxa" w:w="1000"/>
-          </w:tcPr>
-          <w:p>
-            <w:r>
-              <w:t>K2</w:t>
             </w:r>
           </w:p>
         </w:tc>
@@ -668,18 +458,24 @@
         <w:tblLook w:firstColumn="1" w:firstRow="1" w:lastColumn="0" w:lastRow="0" w:noHBand="0" w:noVBand="1" w:val="04A0"/>
       </w:tblPr>
       <w:tblGrid>
-        <w:gridCol w:w="2776"/>
-        <w:gridCol w:w="6000"/>
-        <w:gridCol w:w="2776"/>
-        <w:gridCol w:w="2776"/>
+        <w:gridCol w:w="1000"/>
+        <w:gridCol w:w="10000"/>
+        <w:gridCol w:w="1000"/>
+        <w:gridCol w:w="1000"/>
       </w:tblGrid>
       <w:tr>
+        <w:trPr>
+          <w:trHeight w:val="400"/>
+        </w:trPr>
         <w:tc>
           <w:tcPr>
             <w:tcW w:type="dxa" w:w="2776"/>
           </w:tcPr>
           <w:p>
             <w:r>
+              <w:rPr>
+                <w:sz w:val="22"/>
+              </w:rPr>
               <w:t>Q.No</w:t>
             </w:r>
           </w:p>
@@ -690,6 +486,9 @@
           </w:tcPr>
           <w:p>
             <w:r>
+              <w:rPr>
+                <w:sz w:val="22"/>
+              </w:rPr>
               <w:t>Questions</w:t>
             </w:r>
           </w:p>
@@ -700,6 +499,9 @@
           </w:tcPr>
           <w:p>
             <w:r>
+              <w:rPr>
+                <w:sz w:val="22"/>
+              </w:rPr>
               <w:t>CO’s</w:t>
             </w:r>
           </w:p>
@@ -710,6 +512,9 @@
           </w:tcPr>
           <w:p>
             <w:r>
+              <w:rPr>
+                <w:sz w:val="22"/>
+              </w:rPr>
               <w:t>Bloom’s Level</w:t>
             </w:r>
           </w:p>
@@ -718,7 +523,49 @@
       <w:tr>
         <w:tc>
           <w:tcPr>
-            <w:tcW w:type="dxa" w:w="2776"/>
+            <w:tcW w:type="dxa" w:w="1000"/>
+          </w:tcPr>
+          <w:p>
+            <w:r>
+              <w:t>6</w:t>
+            </w:r>
+          </w:p>
+        </w:tc>
+        <w:tc>
+          <w:tcPr>
+            <w:tcW w:type="dxa" w:w="10000"/>
+          </w:tcPr>
+          <w:p>
+            <w:r>
+              <w:t>Explain different types of production systems. Differentiate between them.</w:t>
+            </w:r>
+          </w:p>
+        </w:tc>
+        <w:tc>
+          <w:tcPr>
+            <w:tcW w:type="dxa" w:w="1000"/>
+          </w:tcPr>
+          <w:p>
+            <w:r>
+              <w:t>CO1</w:t>
+            </w:r>
+          </w:p>
+        </w:tc>
+        <w:tc>
+          <w:tcPr>
+            <w:tcW w:type="dxa" w:w="1000"/>
+          </w:tcPr>
+          <w:p>
+            <w:r>
+              <w:t>K2</w:t>
+            </w:r>
+          </w:p>
+        </w:tc>
+      </w:tr>
+      <w:tr>
+        <w:tc>
+          <w:tcPr>
+            <w:tcW w:type="dxa" w:w="1000"/>
           </w:tcPr>
           <w:p>
             <w:r>
@@ -728,7 +575,7 @@
         </w:tc>
         <w:tc>
           <w:tcPr>
-            <w:tcW w:type="dxa" w:w="6000"/>
+            <w:tcW w:type="dxa" w:w="10000"/>
           </w:tcPr>
           <w:p>
             <w:r>
@@ -742,7 +589,7 @@
         </w:tc>
         <w:tc>
           <w:tcPr>
-            <w:tcW w:type="dxa" w:w="2776"/>
+            <w:tcW w:type="dxa" w:w="1000"/>
           </w:tcPr>
           <w:p>
             <w:r>
@@ -752,7 +599,7 @@
         </w:tc>
         <w:tc>
           <w:tcPr>
-            <w:tcW w:type="dxa" w:w="2776"/>
+            <w:tcW w:type="dxa" w:w="1000"/>
           </w:tcPr>
           <w:p>
             <w:r>
@@ -764,37 +611,37 @@
       <w:tr>
         <w:tc>
           <w:tcPr>
-            <w:tcW w:type="dxa" w:w="2776"/>
+            <w:tcW w:type="dxa" w:w="1000"/>
           </w:tcPr>
           <w:p>
             <w:r>
-              <w:t>7</w:t>
+              <w:t>2</w:t>
             </w:r>
           </w:p>
         </w:tc>
         <w:tc>
           <w:tcPr>
-            <w:tcW w:type="dxa" w:w="6000"/>
+            <w:tcW w:type="dxa" w:w="10000"/>
           </w:tcPr>
           <w:p>
             <w:r>
-              <w:t>Explain the detailed account of the various factors considered while designing a product.</w:t>
+              <w:t>Summarize about the product planning? Explain, in detail, the various steps involved in the product planning process.</w:t>
             </w:r>
           </w:p>
         </w:tc>
         <w:tc>
           <w:tcPr>
-            <w:tcW w:type="dxa" w:w="2776"/>
+            <w:tcW w:type="dxa" w:w="1000"/>
           </w:tcPr>
           <w:p>
             <w:r>
-              <w:t>CO1</w:t>
+              <w:t>CO3</w:t>
             </w:r>
           </w:p>
         </w:tc>
         <w:tc>
           <w:tcPr>
-            <w:tcW w:type="dxa" w:w="2776"/>
+            <w:tcW w:type="dxa" w:w="1000"/>
           </w:tcPr>
           <w:p>
             <w:r>
@@ -806,111 +653,27 @@
       <w:tr>
         <w:tc>
           <w:tcPr>
-            <w:tcW w:type="dxa" w:w="2776"/>
+            <w:tcW w:type="dxa" w:w="1000"/>
           </w:tcPr>
           <w:p>
             <w:r>
-              <w:t>2</w:t>
+              <w:t>6</w:t>
             </w:r>
           </w:p>
         </w:tc>
         <w:tc>
           <w:tcPr>
-            <w:tcW w:type="dxa" w:w="6000"/>
+            <w:tcW w:type="dxa" w:w="10000"/>
           </w:tcPr>
           <w:p>
             <w:r>
-              <w:t>Explain in brief the steps involved in conducting the method study procedure.</w:t>
+              <w:t>Explain about the machine balancing? Also explain the effect of balancing on number of machines required with an illustration.</w:t>
             </w:r>
           </w:p>
         </w:tc>
         <w:tc>
           <w:tcPr>
-            <w:tcW w:type="dxa" w:w="2776"/>
-          </w:tcPr>
-          <w:p>
-            <w:r>
-              <w:t>CO2</w:t>
-            </w:r>
-          </w:p>
-        </w:tc>
-        <w:tc>
-          <w:tcPr>
-            <w:tcW w:type="dxa" w:w="2776"/>
-          </w:tcPr>
-          <w:p>
-            <w:r>
-              <w:t>K2</w:t>
-            </w:r>
-          </w:p>
-        </w:tc>
-      </w:tr>
-      <w:tr>
-        <w:tc>
-          <w:tcPr>
-            <w:tcW w:type="dxa" w:w="2776"/>
-          </w:tcPr>
-          <w:p>
-            <w:r>
-              <w:t>8</w:t>
-            </w:r>
-          </w:p>
-        </w:tc>
-        <w:tc>
-          <w:tcPr>
-            <w:tcW w:type="dxa" w:w="6000"/>
-          </w:tcPr>
-          <w:p>
-            <w:r>
-              <w:t>Illustrate about the work measurement. Explain the various techniques used for work measurements</w:t>
-            </w:r>
-          </w:p>
-        </w:tc>
-        <w:tc>
-          <w:tcPr>
-            <w:tcW w:type="dxa" w:w="2776"/>
-          </w:tcPr>
-          <w:p>
-            <w:r>
-              <w:t>CO2</w:t>
-            </w:r>
-          </w:p>
-        </w:tc>
-        <w:tc>
-          <w:tcPr>
-            <w:tcW w:type="dxa" w:w="2776"/>
-          </w:tcPr>
-          <w:p>
-            <w:r>
-              <w:t>K2</w:t>
-            </w:r>
-          </w:p>
-        </w:tc>
-      </w:tr>
-      <w:tr>
-        <w:tc>
-          <w:tcPr>
-            <w:tcW w:type="dxa" w:w="2776"/>
-          </w:tcPr>
-          <w:p>
-            <w:r>
-              <w:t>5</w:t>
-            </w:r>
-          </w:p>
-        </w:tc>
-        <w:tc>
-          <w:tcPr>
-            <w:tcW w:type="dxa" w:w="6000"/>
-          </w:tcPr>
-          <w:p>
-            <w:r>
-              <w:t>Discuss about the machine loading? Also enumerate the various methods to the cycle time to a minimum.</w:t>
-            </w:r>
-          </w:p>
-        </w:tc>
-        <w:tc>
-          <w:tcPr>
-            <w:tcW w:type="dxa" w:w="2776"/>
+            <w:tcW w:type="dxa" w:w="1000"/>
           </w:tcPr>
           <w:p>
             <w:r>
@@ -920,217 +683,7 @@
         </w:tc>
         <w:tc>
           <w:tcPr>
-            <w:tcW w:type="dxa" w:w="2776"/>
-          </w:tcPr>
-          <w:p>
-            <w:r>
-              <w:t>K2</w:t>
-            </w:r>
-          </w:p>
-        </w:tc>
-      </w:tr>
-      <w:tr>
-        <w:tc>
-          <w:tcPr>
-            <w:tcW w:type="dxa" w:w="2776"/>
-          </w:tcPr>
-          <w:p>
-            <w:r>
-              <w:t>3</w:t>
-            </w:r>
-          </w:p>
-        </w:tc>
-        <w:tc>
-          <w:tcPr>
-            <w:tcW w:type="dxa" w:w="6000"/>
-          </w:tcPr>
-          <w:p>
-            <w:r>
-              <w:t>Explain the importance of process planning with reference to production control. Discuss the activities in process planning.</w:t>
-            </w:r>
-          </w:p>
-        </w:tc>
-        <w:tc>
-          <w:tcPr>
-            <w:tcW w:type="dxa" w:w="2776"/>
-          </w:tcPr>
-          <w:p>
-            <w:r>
-              <w:t>CO3</w:t>
-            </w:r>
-          </w:p>
-        </w:tc>
-        <w:tc>
-          <w:tcPr>
-            <w:tcW w:type="dxa" w:w="2776"/>
-          </w:tcPr>
-          <w:p>
-            <w:r>
-              <w:t>K2</w:t>
-            </w:r>
-          </w:p>
-        </w:tc>
-      </w:tr>
-      <w:tr>
-        <w:tc>
-          <w:tcPr>
-            <w:tcW w:type="dxa" w:w="2776"/>
-          </w:tcPr>
-          <w:p>
-            <w:r>
-              <w:t>4</w:t>
-            </w:r>
-          </w:p>
-        </w:tc>
-        <w:tc>
-          <w:tcPr>
-            <w:tcW w:type="dxa" w:w="6000"/>
-          </w:tcPr>
-          <w:p>
-            <w:r>
-              <w:t>Explain the various techniques adopted for aligning completion time and due dates.</w:t>
-            </w:r>
-          </w:p>
-        </w:tc>
-        <w:tc>
-          <w:tcPr>
-            <w:tcW w:type="dxa" w:w="2776"/>
-          </w:tcPr>
-          <w:p>
-            <w:r>
-              <w:t>CO4</w:t>
-            </w:r>
-          </w:p>
-        </w:tc>
-        <w:tc>
-          <w:tcPr>
-            <w:tcW w:type="dxa" w:w="2776"/>
-          </w:tcPr>
-          <w:p>
-            <w:r>
-              <w:t>K2</w:t>
-            </w:r>
-          </w:p>
-        </w:tc>
-      </w:tr>
-      <w:tr>
-        <w:tc>
-          <w:tcPr>
-            <w:tcW w:type="dxa" w:w="2776"/>
-          </w:tcPr>
-          <w:p>
-            <w:r>
-              <w:t>2</w:t>
-            </w:r>
-          </w:p>
-        </w:tc>
-        <w:tc>
-          <w:tcPr>
-            <w:tcW w:type="dxa" w:w="6000"/>
-          </w:tcPr>
-          <w:p>
-            <w:r>
-              <w:t>Discuss the concepts, inputs, characteristics, working, outputs, and benefits of MRP.</w:t>
-            </w:r>
-          </w:p>
-        </w:tc>
-        <w:tc>
-          <w:tcPr>
-            <w:tcW w:type="dxa" w:w="2776"/>
-          </w:tcPr>
-          <w:p>
-            <w:r>
-              <w:t>CO4</w:t>
-            </w:r>
-          </w:p>
-        </w:tc>
-        <w:tc>
-          <w:tcPr>
-            <w:tcW w:type="dxa" w:w="2776"/>
-          </w:tcPr>
-          <w:p>
-            <w:r>
-              <w:t>K2</w:t>
-            </w:r>
-          </w:p>
-        </w:tc>
-      </w:tr>
-      <w:tr>
-        <w:tc>
-          <w:tcPr>
-            <w:tcW w:type="dxa" w:w="2776"/>
-          </w:tcPr>
-          <w:p>
-            <w:r>
-              <w:t>3</w:t>
-            </w:r>
-          </w:p>
-        </w:tc>
-        <w:tc>
-          <w:tcPr>
-            <w:tcW w:type="dxa" w:w="6000"/>
-          </w:tcPr>
-          <w:p>
-            <w:r>
-              <w:t>Explain about the EOQ? Derive the expression for EOQ when the demand of the item is uniform, the production rate is infinite and no stock-outs are allowed.</w:t>
-            </w:r>
-          </w:p>
-        </w:tc>
-        <w:tc>
-          <w:tcPr>
-            <w:tcW w:type="dxa" w:w="2776"/>
-          </w:tcPr>
-          <w:p>
-            <w:r>
-              <w:t>CO5</w:t>
-            </w:r>
-          </w:p>
-        </w:tc>
-        <w:tc>
-          <w:tcPr>
-            <w:tcW w:type="dxa" w:w="2776"/>
-          </w:tcPr>
-          <w:p>
-            <w:r>
-              <w:t>K2</w:t>
-            </w:r>
-          </w:p>
-        </w:tc>
-      </w:tr>
-      <w:tr>
-        <w:tc>
-          <w:tcPr>
-            <w:tcW w:type="dxa" w:w="2776"/>
-          </w:tcPr>
-          <w:p>
-            <w:r>
-              <w:t>5</w:t>
-            </w:r>
-          </w:p>
-        </w:tc>
-        <w:tc>
-          <w:tcPr>
-            <w:tcW w:type="dxa" w:w="6000"/>
-          </w:tcPr>
-          <w:p>
-            <w:r>
-              <w:t>Discuss in detail about the P and Q systems of inventory replenishment along with their merits and demerits.</w:t>
-            </w:r>
-          </w:p>
-        </w:tc>
-        <w:tc>
-          <w:tcPr>
-            <w:tcW w:type="dxa" w:w="2776"/>
-          </w:tcPr>
-          <w:p>
-            <w:r>
-              <w:t>CO6</w:t>
-            </w:r>
-          </w:p>
-        </w:tc>
-        <w:tc>
-          <w:tcPr>
-            <w:tcW w:type="dxa" w:w="2776"/>
+            <w:tcW w:type="dxa" w:w="1000"/>
           </w:tcPr>
           <w:p>
             <w:r>

</xml_diff>